<commit_message>
added lots of functionality, user icons, delete, rename, download, and more
</commit_message>
<xml_diff>
--- a/תכנון הפרויקט.docx
+++ b/תכנון הפרויקט.docx
@@ -139,6 +139,7 @@
         <w:rPr>
           <w:sz w:val="24"/>
           <w:szCs w:val="24"/>
+          <w:u w:val="single"/>
           <w:lang w:val="en-US"/>
         </w:rPr>
       </w:pPr>
@@ -147,6 +148,7 @@
           <w:rFonts w:hint="cs"/>
           <w:sz w:val="24"/>
           <w:szCs w:val="24"/>
+          <w:u w:val="single"/>
           <w:rtl/>
           <w:lang w:val="en-US"/>
         </w:rPr>
@@ -172,10 +174,21 @@
           <w:rFonts w:hint="cs"/>
           <w:sz w:val="24"/>
           <w:szCs w:val="24"/>
-          <w:rtl/>
-          <w:lang w:val="en-US"/>
-        </w:rPr>
-        <w:t xml:space="preserve">עמוד ניהול משתמש נפרד מהעמוד הראשי, יכלול שינוי פרטים אפשריים, איפוס סיסמה, </w:t>
+          <w:u w:val="single"/>
+          <w:rtl/>
+          <w:lang w:val="en-US"/>
+        </w:rPr>
+        <w:t>עמוד ניהול משתמש נפרד מהעמוד הראשי, יכלול שינוי פרטים אפשריים, איפוס סיסמה</w:t>
+      </w:r>
+      <w:r>
+        <w:rPr>
+          <w:rFonts w:hint="cs"/>
+          <w:sz w:val="24"/>
+          <w:szCs w:val="24"/>
+          <w:rtl/>
+          <w:lang w:val="en-US"/>
+        </w:rPr>
+        <w:t xml:space="preserve">, </w:t>
       </w:r>
     </w:p>
     <w:p>
@@ -296,7 +309,6 @@
       <w:pPr>
         <w:jc w:val="center"/>
         <w:rPr>
-          <w:rFonts w:hint="cs"/>
           <w:b/>
           <w:bCs/>
           <w:sz w:val="28"/>

</xml_diff>